<commit_message>
fastest push in resumption
</commit_message>
<xml_diff>
--- a/UZVSMQ-15-M – Health Protection.docx
+++ b/UZVSMQ-15-M – Health Protection.docx
@@ -2786,6 +2786,61 @@
         </w:rPr>
         <w:t>Smithtown, UK</w:t>
       </w:r>
+    </w:p>
+    <w:p>
+      <w:pPr>
+        <w:rPr>
+          <w:lang w:val="en-US"/>
+        </w:rPr>
+      </w:pPr>
+      <w:r>
+        <w:rPr>
+          <w:lang w:val="en-US"/>
+        </w:rPr>
+        <w:br w:type="page"/>
+      </w:r>
+    </w:p>
+    <w:p>
+      <w:pPr>
+        <w:pStyle w:val="Heading1"/>
+        <w:rPr>
+          <w:lang w:val="en-US"/>
+        </w:rPr>
+      </w:pPr>
+      <w:r>
+        <w:rPr>
+          <w:lang w:val="en-US"/>
+        </w:rPr>
+        <w:lastRenderedPageBreak/>
+        <w:t>SECTION B: AMBIENT AIR POLLUTION</w:t>
+      </w:r>
+    </w:p>
+    <w:p>
+      <w:pPr>
+        <w:pStyle w:val="Heading2"/>
+        <w:rPr>
+          <w:lang w:val="en-US"/>
+        </w:rPr>
+      </w:pPr>
+      <w:r>
+        <w:rPr>
+          <w:lang w:val="en-US"/>
+        </w:rPr>
+        <w:t xml:space="preserve">Q1: </w:t>
+      </w:r>
+      <w:r>
+        <w:rPr>
+          <w:lang w:val="en-US"/>
+        </w:rPr>
+        <w:t>Health impacts of Ambient Air Pollution</w:t>
+      </w:r>
+    </w:p>
+    <w:p>
+      <w:pPr>
+        <w:rPr>
+          <w:lang w:val="en-US"/>
+        </w:rPr>
+      </w:pPr>
     </w:p>
     <w:p>
       <w:pPr>

</xml_diff>

<commit_message>
completed 1/3 in Section B
</commit_message>
<xml_diff>
--- a/UZVSMQ-15-M – Health Protection.docx
+++ b/UZVSMQ-15-M – Health Protection.docx
@@ -5,7 +5,6 @@
     <w:p>
       <w:pPr>
         <w:pStyle w:val="Heading1"/>
-        <w:spacing w:line="480" w:lineRule="auto"/>
       </w:pPr>
       <w:r>
         <w:t>SECTION A: MEASLES OUTBREAK</w:t>
@@ -27,7 +26,6 @@
     </w:p>
     <w:p>
       <w:pPr>
-        <w:spacing w:line="480" w:lineRule="auto"/>
         <w:jc w:val="both"/>
       </w:pPr>
       <w:r>
@@ -191,7 +189,6 @@
     </w:p>
     <w:p>
       <w:pPr>
-        <w:spacing w:line="480" w:lineRule="auto"/>
         <w:jc w:val="both"/>
       </w:pPr>
       <w:r>
@@ -324,7 +321,6 @@
     </w:p>
     <w:p>
       <w:pPr>
-        <w:spacing w:line="480" w:lineRule="auto"/>
         <w:jc w:val="both"/>
       </w:pPr>
       <w:r>
@@ -506,7 +502,6 @@
     </w:p>
     <w:p>
       <w:pPr>
-        <w:spacing w:line="480" w:lineRule="auto"/>
         <w:jc w:val="both"/>
         <w:rPr>
           <w:lang w:val="en-US"/>
@@ -704,7 +699,6 @@
     </w:p>
     <w:p>
       <w:pPr>
-        <w:spacing w:line="480" w:lineRule="auto"/>
         <w:jc w:val="both"/>
         <w:rPr>
           <w:lang w:val="en-US"/>
@@ -909,7 +903,6 @@
     </w:p>
     <w:p>
       <w:pPr>
-        <w:spacing w:line="480" w:lineRule="auto"/>
         <w:jc w:val="both"/>
         <w:rPr>
           <w:lang w:val="en-US"/>
@@ -1026,7 +1019,6 @@
     </w:p>
     <w:p>
       <w:pPr>
-        <w:spacing w:line="480" w:lineRule="auto"/>
         <w:jc w:val="both"/>
         <w:rPr>
           <w:lang w:val="en-US"/>
@@ -1296,7 +1288,6 @@
     </w:p>
     <w:p>
       <w:pPr>
-        <w:spacing w:line="480" w:lineRule="auto"/>
         <w:jc w:val="both"/>
         <w:rPr>
           <w:lang w:val="en-US"/>
@@ -1528,7 +1519,6 @@
     </w:p>
     <w:p>
       <w:pPr>
-        <w:spacing w:line="480" w:lineRule="auto"/>
         <w:jc w:val="both"/>
         <w:rPr>
           <w:lang w:val="en-US"/>
@@ -1735,7 +1725,6 @@
     </w:p>
     <w:p>
       <w:pPr>
-        <w:spacing w:line="480" w:lineRule="auto"/>
         <w:jc w:val="both"/>
       </w:pPr>
       <w:r>
@@ -1908,7 +1897,6 @@
     </w:p>
     <w:p>
       <w:pPr>
-        <w:spacing w:line="480" w:lineRule="auto"/>
         <w:jc w:val="both"/>
       </w:pPr>
       <w:r>
@@ -2006,7 +1994,6 @@
     </w:p>
     <w:p>
       <w:pPr>
-        <w:spacing w:line="480" w:lineRule="auto"/>
         <w:jc w:val="both"/>
       </w:pPr>
       <w:r>
@@ -2162,19 +2149,16 @@
     </w:p>
     <w:p>
       <w:pPr>
-        <w:spacing w:line="480" w:lineRule="auto"/>
         <w:jc w:val="both"/>
       </w:pPr>
     </w:p>
     <w:p>
       <w:pPr>
-        <w:spacing w:line="480" w:lineRule="auto"/>
         <w:jc w:val="both"/>
       </w:pPr>
     </w:p>
     <w:p>
       <w:pPr>
-        <w:spacing w:line="480" w:lineRule="auto"/>
         <w:jc w:val="both"/>
       </w:pPr>
     </w:p>
@@ -2298,7 +2282,6 @@
     </w:p>
     <w:p>
       <w:pPr>
-        <w:spacing w:line="480" w:lineRule="auto"/>
         <w:jc w:val="both"/>
         <w:rPr>
           <w:lang w:val="en-US"/>
@@ -2313,7 +2296,6 @@
     </w:p>
     <w:p>
       <w:pPr>
-        <w:spacing w:line="480" w:lineRule="auto"/>
         <w:jc w:val="both"/>
         <w:rPr>
           <w:lang w:val="en-US"/>
@@ -2328,7 +2310,6 @@
     </w:p>
     <w:p>
       <w:pPr>
-        <w:spacing w:line="480" w:lineRule="auto"/>
         <w:jc w:val="both"/>
         <w:rPr>
           <w:lang w:val="en-US"/>
@@ -2343,7 +2324,6 @@
     </w:p>
     <w:p>
       <w:pPr>
-        <w:spacing w:line="480" w:lineRule="auto"/>
         <w:jc w:val="both"/>
         <w:rPr>
           <w:lang w:val="en-US"/>
@@ -2358,7 +2338,6 @@
     </w:p>
     <w:p>
       <w:pPr>
-        <w:spacing w:line="480" w:lineRule="auto"/>
         <w:jc w:val="both"/>
         <w:rPr>
           <w:lang w:val="en-US"/>
@@ -2379,7 +2358,6 @@
           <w:ilvl w:val="0"/>
           <w:numId w:val="2"/>
         </w:numPr>
-        <w:spacing w:line="480" w:lineRule="auto"/>
         <w:ind w:left="426" w:hanging="284"/>
         <w:jc w:val="both"/>
         <w:rPr>
@@ -2398,19 +2376,7 @@
         <w:rPr>
           <w:lang w:val="en-US"/>
         </w:rPr>
-        <w:t xml:space="preserve"> Ensure your child's vaccinations are </w:t>
-      </w:r>
-      <w:r>
-        <w:rPr>
-          <w:lang w:val="en-US"/>
-        </w:rPr>
-        <w:t>up to date</w:t>
-      </w:r>
-      <w:r>
-        <w:rPr>
-          <w:lang w:val="en-US"/>
-        </w:rPr>
-        <w:t>. The measles, mumps, and rubella (MMR) vaccine are highly effective and provide essential protection.</w:t>
+        <w:t xml:space="preserve"> Ensure your child's vaccinations are up to date. The measles, mumps, and rubella (MMR) vaccine are highly effective and provide essential protection.</w:t>
       </w:r>
     </w:p>
     <w:p>
@@ -2420,7 +2386,6 @@
           <w:ilvl w:val="0"/>
           <w:numId w:val="2"/>
         </w:numPr>
-        <w:spacing w:line="480" w:lineRule="auto"/>
         <w:ind w:left="426" w:hanging="284"/>
         <w:jc w:val="both"/>
         <w:rPr>
@@ -2449,7 +2414,6 @@
           <w:ilvl w:val="0"/>
           <w:numId w:val="2"/>
         </w:numPr>
-        <w:spacing w:line="480" w:lineRule="auto"/>
         <w:ind w:left="426" w:hanging="284"/>
         <w:jc w:val="both"/>
         <w:rPr>
@@ -2478,7 +2442,6 @@
           <w:ilvl w:val="0"/>
           <w:numId w:val="2"/>
         </w:numPr>
-        <w:spacing w:line="480" w:lineRule="auto"/>
         <w:ind w:left="426" w:hanging="284"/>
         <w:jc w:val="both"/>
         <w:rPr>
@@ -2502,7 +2465,6 @@
     </w:p>
     <w:p>
       <w:pPr>
-        <w:spacing w:line="480" w:lineRule="auto"/>
         <w:jc w:val="both"/>
         <w:rPr>
           <w:lang w:val="en-US"/>
@@ -2517,7 +2479,6 @@
     </w:p>
     <w:p>
       <w:pPr>
-        <w:spacing w:line="480" w:lineRule="auto"/>
         <w:jc w:val="both"/>
         <w:rPr>
           <w:lang w:val="en-US"/>
@@ -2532,7 +2493,6 @@
     </w:p>
     <w:p>
       <w:pPr>
-        <w:spacing w:line="480" w:lineRule="auto"/>
         <w:jc w:val="both"/>
         <w:rPr>
           <w:lang w:val="en-US"/>
@@ -2555,7 +2515,6 @@
     </w:p>
     <w:p>
       <w:pPr>
-        <w:spacing w:line="480" w:lineRule="auto"/>
         <w:jc w:val="both"/>
         <w:rPr>
           <w:lang w:val="en-US"/>
@@ -2578,7 +2537,6 @@
     </w:p>
     <w:p>
       <w:pPr>
-        <w:spacing w:line="480" w:lineRule="auto"/>
         <w:jc w:val="both"/>
         <w:rPr>
           <w:lang w:val="en-US"/>
@@ -2600,7 +2558,6 @@
           <w:ilvl w:val="0"/>
           <w:numId w:val="1"/>
         </w:numPr>
-        <w:spacing w:line="480" w:lineRule="auto"/>
         <w:jc w:val="both"/>
         <w:rPr>
           <w:lang w:val="en-US"/>
@@ -2619,7 +2576,6 @@
           <w:ilvl w:val="0"/>
           <w:numId w:val="1"/>
         </w:numPr>
-        <w:spacing w:line="480" w:lineRule="auto"/>
         <w:jc w:val="both"/>
         <w:rPr>
           <w:lang w:val="en-US"/>
@@ -2638,7 +2594,6 @@
           <w:ilvl w:val="0"/>
           <w:numId w:val="1"/>
         </w:numPr>
-        <w:spacing w:line="480" w:lineRule="auto"/>
         <w:jc w:val="both"/>
         <w:rPr>
           <w:lang w:val="en-US"/>
@@ -2657,7 +2612,6 @@
           <w:ilvl w:val="0"/>
           <w:numId w:val="1"/>
         </w:numPr>
-        <w:spacing w:line="480" w:lineRule="auto"/>
         <w:jc w:val="both"/>
         <w:rPr>
           <w:lang w:val="en-US"/>
@@ -2672,7 +2626,6 @@
     </w:p>
     <w:p>
       <w:pPr>
-        <w:spacing w:line="480" w:lineRule="auto"/>
         <w:jc w:val="both"/>
         <w:rPr>
           <w:lang w:val="en-US"/>
@@ -2687,7 +2640,6 @@
     </w:p>
     <w:p>
       <w:pPr>
-        <w:spacing w:line="480" w:lineRule="auto"/>
         <w:jc w:val="both"/>
         <w:rPr>
           <w:lang w:val="en-US"/>
@@ -2702,7 +2654,6 @@
     </w:p>
     <w:p>
       <w:pPr>
-        <w:spacing w:line="480" w:lineRule="auto"/>
         <w:jc w:val="both"/>
         <w:rPr>
           <w:lang w:val="en-US"/>
@@ -2834,17 +2785,56 @@
         </w:rPr>
         <w:t>Health impacts of Ambient Air Pollution</w:t>
       </w:r>
-    </w:p>
-    <w:p>
-      <w:pPr>
-        <w:rPr>
-          <w:lang w:val="en-US"/>
-        </w:rPr>
-      </w:pPr>
-    </w:p>
-    <w:p>
-      <w:pPr>
-        <w:spacing w:line="480" w:lineRule="auto"/>
+      <w:r>
+        <w:rPr>
+          <w:lang w:val="en-US"/>
+        </w:rPr>
+        <w:t xml:space="preserve"> in Nigeria</w:t>
+      </w:r>
+    </w:p>
+    <w:p>
+      <w:pPr>
+        <w:jc w:val="both"/>
+      </w:pPr>
+      <w:r>
+        <w:t>In 2022, Nigeria ranked 18th out of 131 countries globally in air pollution, emphasizing the significant concern over air quality, especially in major urban areas like Ibadan and Lagos. Despite a national average that may not be alarming, variations exist, particularly in PM2.5 levels exceeding WHO recommendations. The 2019 PM2.5 reading for Nigeria was 21.40 μg/m³, categorizing it as 'moderate' for air pollution. However, focusing on Lagos, the largest and most densely populated city, PM2.5 readings in early 2021 fluctuated from 18.1 to 78.7 μg/m³, with an average ranging between 30 to 50 μg/m³. These levels oscillate between moderate and 'unhealthy for sensitive groups,' indicating a complex air quality scenario. While improvements have been observed, such as a significant reduction from 44.84 μg/m³ in 2018 to 21.40 μg/m³ in 2019, sustained progress is crucial for a substantial impact on Nigeria's global air quality ranking.</w:t>
+      </w:r>
+    </w:p>
+    <w:p>
+      <w:pPr>
+        <w:jc w:val="both"/>
+      </w:pPr>
+      <w:r>
+        <w:t>Air pollution in Nigeria stems from a complex interplay of various sources, with industrial emissions, vehicular exhaust, biomass burning, and other contributors significantly impacting air quality. The primary pollutants, including particulate matter (PM), nitrogen dioxide (NO2), sulphur dioxide (SO2), and ozone (O3), exhibit varying levels across the country. Vehicular emissions, particularly from aged vehicles with inefficient engines, contribute to high levels of PM, NO2, and SO2. Industrial zones, characterized by less stringent emission standards, release a mix of pollutants, affecting air and water quality. Biomass burning, prevalent in rural areas, adds to PM levels and releases harmful organic compounds. Dust storms, mainly affecting the northern regions, contribute to elevated PM levels, impacting air quality over large areas. Gas flaring in oil and gas extraction practices releases methane and volatile organic compounds (VOCs), further contributing to pollution.</w:t>
+      </w:r>
+    </w:p>
+    <w:p>
+      <w:pPr>
+        <w:jc w:val="both"/>
+      </w:pPr>
+      <w:r>
+        <w:lastRenderedPageBreak/>
+        <w:br/>
+        <w:t>Short-term exposure to air pollution in Nigeria has been extensively studied, revealing alarming links to immediate health effects. Evidence from a 2021 study in Lagos indicates a notable 34% increase in hospital admissions for respiratory illnesses during periods of elevated PM2.5 concentrations. Similarly, the Nigerian Heart Foundation reported a 20% rise in cardiovascular hospital admissions in Kano during the Harmattan season, marked by heightened air pollution. Specific incidents, such as a gas flaring episode in Port Harcourt in 2019, documented increased respiratory complaints and hospital visits. Research in the International Journal of Environmental Research and Public Health correlates short-term air pollution exposure with heightened respiratory issues, including coughing and asthma attacks in Nigerian children. Furthermore, a 2023 study in the Journal of the American Heart Association established a connection between short-term air pollution exposure and increased blood pressure and heart attack risk in Lagos residents. These findings underscore the urgent need for targeted interventions to mitigate the immediate health impacts of air pollution in Nigeria.</w:t>
+      </w:r>
+    </w:p>
+    <w:p>
+      <w:pPr>
+        <w:jc w:val="both"/>
+        <w:rPr>
+          <w:lang w:val="en-US"/>
+        </w:rPr>
+      </w:pPr>
+      <w:r>
+        <w:t xml:space="preserve">Chronic exposure to air pollution in Nigeria presents formidable long-term health risks, particularly concerning cardiovascular and respiratory diseases. Studies, such as the 2021 research in Environmental Research and Public Health, establish a link between prolonged exposure to PM2.5 and increased risks of chronic obstructive pulmonary disease (COPD), ischemic heart disease, and stroke in Nigerian adults. The World Health Organization estimates that air pollution contributes to over 2 million premature deaths annually in Africa, disproportionately affecting Nigeria. Vulnerable populations, including children, older adults, and those with pre-existing conditions, face heightened susceptibility to these enduring health effects. Inequalities in exposure and outcomes further exacerbate the issue, with residents in low-income communities, rural areas, </w:t>
+      </w:r>
+      <w:r>
+        <w:lastRenderedPageBreak/>
+        <w:t>and certain occupational sectors facing higher risks. Addressing these disparities requires a multifaceted approach, encompassing improved monitoring, targeted interventions, public awareness, and equitable healthcare access to mitigate the profound and enduring health impacts of air pollution in Nigeria.</w:t>
+      </w:r>
+    </w:p>
+    <w:p>
+      <w:pPr>
         <w:jc w:val="both"/>
       </w:pPr>
     </w:p>
@@ -2857,7 +2847,6 @@
     </w:p>
     <w:p>
       <w:pPr>
-        <w:spacing w:line="480" w:lineRule="auto"/>
         <w:jc w:val="center"/>
         <w:rPr>
           <w:b/>
@@ -2955,25 +2944,7 @@
           <w:i/>
           <w:iCs/>
         </w:rPr>
-        <w:t xml:space="preserve">Health </w:t>
-      </w:r>
-      <w:proofErr w:type="gramStart"/>
-      <w:r>
-        <w:rPr>
-          <w:rFonts w:cs="Times New Roman"/>
-          <w:i/>
-          <w:iCs/>
-        </w:rPr>
-        <w:t>Policy</w:t>
-      </w:r>
-      <w:proofErr w:type="gramEnd"/>
-      <w:r>
-        <w:rPr>
-          <w:rFonts w:cs="Times New Roman"/>
-          <w:i/>
-          <w:iCs/>
-        </w:rPr>
-        <w:t xml:space="preserve"> and Planning</w:t>
+        <w:t>Health Policy and Planning</w:t>
       </w:r>
       <w:r>
         <w:rPr>
@@ -3556,36 +3527,8 @@
           <w:i/>
           <w:iCs/>
         </w:rPr>
-        <w:t xml:space="preserve">Societal Costs of a Measles Outbreak | </w:t>
-      </w:r>
-      <w:proofErr w:type="spellStart"/>
-      <w:r>
-        <w:rPr>
-          <w:rFonts w:cs="Times New Roman"/>
-          <w:i/>
-          <w:iCs/>
-        </w:rPr>
-        <w:t>Pediatrics</w:t>
-      </w:r>
-      <w:proofErr w:type="spellEnd"/>
-      <w:r>
-        <w:rPr>
-          <w:rFonts w:cs="Times New Roman"/>
-          <w:i/>
-          <w:iCs/>
-        </w:rPr>
-        <w:t xml:space="preserve"> | American Academy of </w:t>
-      </w:r>
-      <w:proofErr w:type="spellStart"/>
-      <w:r>
-        <w:rPr>
-          <w:rFonts w:cs="Times New Roman"/>
-          <w:i/>
-          <w:iCs/>
-        </w:rPr>
-        <w:t>Pediatrics</w:t>
-      </w:r>
-      <w:proofErr w:type="spellEnd"/>
+        <w:t>Societal Costs of a Measles Outbreak | Pediatrics | American Academy of Pediatrics</w:t>
+      </w:r>
       <w:r>
         <w:rPr>
           <w:rFonts w:cs="Times New Roman"/>
@@ -4067,21 +4010,7 @@
         <w:rPr>
           <w:rFonts w:cs="Times New Roman"/>
         </w:rPr>
-        <w:t xml:space="preserve">Tannous, L.K., Barlow, </w:t>
-      </w:r>
-      <w:proofErr w:type="gramStart"/>
-      <w:r>
-        <w:rPr>
-          <w:rFonts w:cs="Times New Roman"/>
-        </w:rPr>
-        <w:t>G.</w:t>
-      </w:r>
-      <w:proofErr w:type="gramEnd"/>
-      <w:r>
-        <w:rPr>
-          <w:rFonts w:cs="Times New Roman"/>
-        </w:rPr>
-        <w:t xml:space="preserve"> and Metcalfe, N.H. (2014) ‘A short clinical review of vaccination against measles’, </w:t>
+        <w:t xml:space="preserve">Tannous, L.K., Barlow, G. and Metcalfe, N.H. (2014) ‘A short clinical review of vaccination against measles’, </w:t>
       </w:r>
       <w:r>
         <w:rPr>
@@ -4255,7 +4184,6 @@
     </w:p>
     <w:p>
       <w:pPr>
-        <w:spacing w:line="480" w:lineRule="auto"/>
         <w:rPr>
           <w:b/>
           <w:bCs/>
@@ -4269,11 +4197,7 @@
         <w:fldChar w:fldCharType="end"/>
       </w:r>
     </w:p>
-    <w:p>
-      <w:pPr>
-        <w:spacing w:line="480" w:lineRule="auto"/>
-      </w:pPr>
-    </w:p>
+    <w:p/>
     <w:sectPr>
       <w:pgSz w:w="12240" w:h="15840"/>
       <w:pgMar w:top="1440" w:right="1440" w:bottom="1440" w:left="1440" w:header="720" w:footer="720" w:gutter="0"/>
@@ -5007,7 +4931,10 @@
   <w:style w:type="paragraph" w:default="1" w:styleId="Normal">
     <w:name w:val="Normal"/>
     <w:qFormat/>
-    <w:rsid w:val="006456B5"/>
+    <w:rsid w:val="000A5AB5"/>
+    <w:pPr>
+      <w:spacing w:line="480" w:lineRule="auto"/>
+    </w:pPr>
     <w:rPr>
       <w:rFonts w:ascii="Times New Roman" w:hAnsi="Times New Roman"/>
       <w:sz w:val="24"/>
@@ -5047,7 +4974,7 @@
     <w:pPr>
       <w:keepNext/>
       <w:keepLines/>
-      <w:spacing w:before="160" w:after="80" w:line="480" w:lineRule="auto"/>
+      <w:spacing w:before="160" w:after="80"/>
       <w:outlineLvl w:val="1"/>
     </w:pPr>
     <w:rPr>

</xml_diff>